<commit_message>
MOD: Se agrega ejercicio de ciclos anidados
</commit_message>
<xml_diff>
--- a/material/IntroProg/Ejercicios/3. Ciclos/2. CiclosAnidados/Anidados2UnionConceptos.docx
+++ b/material/IntroProg/Ejercicios/3. Ciclos/2. CiclosAnidados/Anidados2UnionConceptos.docx
@@ -40,27 +40,8 @@
           <w:b/>
           <w:bCs/>
         </w:rPr>
-        <w:t>[repetición definida, acumuladores, contadores, condicionales, bandera</w:t>
-      </w:r>
-      <w:bookmarkStart w:id="0" w:name="_GoBack"/>
-      <w:bookmarkEnd w:id="0"/>
-      <w:r>
-        <w:rPr>
-          <w:b/>
-          <w:bCs/>
-        </w:rPr>
-        <w:t>]</w:t>
-      </w:r>
-    </w:p>
-    <w:p>
-      <w:pPr>
-        <w:ind w:left="720" w:hanging="360"/>
-        <w:jc w:val="center"/>
-        <w:rPr>
-          <w:b/>
-          <w:bCs/>
-        </w:rPr>
-      </w:pPr>
+        <w:t>[repetición definida, acumuladores, contadores, condicionales, bandera]</w:t>
+      </w:r>
     </w:p>
     <w:p>
       <w:pPr>
@@ -72,7 +53,13 @@
         <w:jc w:val="both"/>
       </w:pPr>
       <w:r>
-        <w:t>Escribir un programa que pida para n cursos las notas de sus m estudiantes. Para cada estudiante pida la nota que obtuvo y el nombre. Imprima cuál es la suma de todas las notas obtenidas por los estudiantes y cuál es la suma de las notas obtenidas por cada curso.</w:t>
+        <w:t>Escrib</w:t>
+      </w:r>
+      <w:r>
+        <w:t>a</w:t>
+      </w:r>
+      <w:r>
+        <w:t xml:space="preserve"> un programa que pida para n cursos las notas de sus m estudiantes. Para cada estudiante pida la nota que obtuvo y el nombre. Imprima cuál es la suma de todas las notas obtenidas por los estudiantes y cuál es la suma de las notas obtenidas por cada curso.</w:t>
       </w:r>
     </w:p>
     <w:p>
@@ -85,7 +72,13 @@
         <w:jc w:val="both"/>
       </w:pPr>
       <w:r>
-        <w:t>Escribir un programa que pida para n cursos las notas de sus m estudiantes. Para cada curso pida el nombre. Para cada estudiante pida la nota que obtuvo y el nombre. Imprima cuál es  la suma de todas las notas obtenidas por los estudiantes y cuál es la suma de las notas obtenidas por cada curso.</w:t>
+        <w:t>Escrib</w:t>
+      </w:r>
+      <w:r>
+        <w:t>a</w:t>
+      </w:r>
+      <w:r>
+        <w:t xml:space="preserve"> un programa que pida para n cursos las notas de sus m estudiantes. Para cada curso pida el nombre. Para cada estudiante pida la nota que obtuvo y el nombre. Imprima cuál es  la suma de todas las notas obtenidas por los estudiantes y cuál es la suma de las notas obtenidas por cada curso.</w:t>
       </w:r>
       <w:r>
         <w:t xml:space="preserve"> </w:t>
@@ -99,6 +92,11 @@
           <w:numId w:val="1"/>
         </w:numPr>
         <w:jc w:val="both"/>
+        <w:rPr>
+          <w:b/>
+          <w:bCs/>
+          <w:lang w:val="es-419"/>
+        </w:rPr>
       </w:pPr>
       <w:r>
         <w:t>Escriba un programa que pida</w:t>
@@ -110,7 +108,400 @@
         <w:t>para n cursos las notas de sus m estudiantes. Para cada estudiante pida la nota que obtuvo y el nombre. Imprima cuántos estudiantes obtuvieron  notas entre 3 y 4 y cuántos obtuvieron notas entre 4 y 5 por cada grupo y en total.</w:t>
       </w:r>
       <w:r>
-        <w:t xml:space="preserve"> Si algún estudiante tuvo notas inferiores a 1, al final del programa imprima un mensaje que indique “tiene estudiantes con bajo rendimiento”.</w:t>
+        <w:t xml:space="preserve"> Si algún estudiante tuvo notas inferiores a 1, al final del programa imprima un mensaje que indique “tiene estudiantes con bajo</w:t>
+      </w:r>
+      <w:r>
+        <w:t>.</w:t>
+      </w:r>
+      <w:r>
+        <w:t xml:space="preserve"> </w:t>
+      </w:r>
+    </w:p>
+    <w:p>
+      <w:pPr>
+        <w:pStyle w:val="ListParagraph"/>
+        <w:numPr>
+          <w:ilvl w:val="0"/>
+          <w:numId w:val="1"/>
+        </w:numPr>
+        <w:ind w:left="708"/>
+        <w:jc w:val="both"/>
+        <w:rPr>
+          <w:lang w:val="es-ES"/>
+        </w:rPr>
+      </w:pPr>
+      <w:r>
+        <w:rPr>
+          <w:lang w:val="es-ES"/>
+        </w:rPr>
+        <w:t>Haga un programa que le pregunte a</w:t>
+      </w:r>
+      <w:r>
+        <w:rPr>
+          <w:lang w:val="es-ES"/>
+        </w:rPr>
+        <w:t>l usuario cuántos hijos tiene  y por cada hijo,</w:t>
+      </w:r>
+      <w:r>
+        <w:rPr>
+          <w:lang w:val="es-ES"/>
+        </w:rPr>
+        <w:t xml:space="preserve"> uno a la vez, </w:t>
+      </w:r>
+      <w:r>
+        <w:rPr>
+          <w:lang w:val="es-ES"/>
+        </w:rPr>
+        <w:t xml:space="preserve">le pregunte </w:t>
+      </w:r>
+      <w:r>
+        <w:rPr>
+          <w:lang w:val="es-ES"/>
+        </w:rPr>
+        <w:t xml:space="preserve">a qué horas llegaron a la casa </w:t>
+      </w:r>
+      <w:r>
+        <w:rPr>
+          <w:lang w:val="es-ES"/>
+        </w:rPr>
+        <w:t>durante</w:t>
+      </w:r>
+      <w:r>
+        <w:rPr>
+          <w:lang w:val="es-ES"/>
+        </w:rPr>
+        <w:t xml:space="preserve"> cinco días.  Los valores ingresados </w:t>
+      </w:r>
+      <w:r>
+        <w:rPr>
+          <w:lang w:val="es-ES"/>
+        </w:rPr>
+        <w:t xml:space="preserve">para los horarios </w:t>
+      </w:r>
+      <w:r>
+        <w:rPr>
+          <w:lang w:val="es-ES"/>
+        </w:rPr>
+        <w:t>deben ser un número mayor o igual a 0 y menor a 24</w:t>
+      </w:r>
+      <w:r>
+        <w:rPr>
+          <w:lang w:val="es-ES"/>
+        </w:rPr>
+        <w:t xml:space="preserve"> y</w:t>
+      </w:r>
+      <w:r>
+        <w:rPr>
+          <w:lang w:val="es-ES"/>
+        </w:rPr>
+        <w:t xml:space="preserve"> las personas deben tener al menos un hijo. </w:t>
+      </w:r>
+    </w:p>
+    <w:p>
+      <w:pPr>
+        <w:pStyle w:val="ListParagraph"/>
+        <w:numPr>
+          <w:ilvl w:val="0"/>
+          <w:numId w:val="1"/>
+        </w:numPr>
+        <w:jc w:val="both"/>
+        <w:rPr>
+          <w:b/>
+          <w:bCs/>
+          <w:lang w:val="es-419"/>
+        </w:rPr>
+      </w:pPr>
+      <w:r>
+        <w:rPr>
+          <w:lang w:val="es-ES"/>
+        </w:rPr>
+        <w:t xml:space="preserve">Por cada hijo tenga en cuenta que: </w:t>
+      </w:r>
+      <w:r>
+        <w:rPr>
+          <w:lang w:val="es-ES"/>
+        </w:rPr>
+        <w:t xml:space="preserve"> </w:t>
+      </w:r>
+      <w:r>
+        <w:rPr>
+          <w:lang w:val="es-ES"/>
+        </w:rPr>
+        <w:t>[ Ajusta un ejercicio hecho anteriormente]</w:t>
+      </w:r>
+    </w:p>
+    <w:p>
+      <w:pPr>
+        <w:pStyle w:val="ListParagraph"/>
+        <w:numPr>
+          <w:ilvl w:val="1"/>
+          <w:numId w:val="1"/>
+        </w:numPr>
+        <w:rPr>
+          <w:lang w:val="es-ES"/>
+        </w:rPr>
+      </w:pPr>
+      <w:r>
+        <w:rPr>
+          <w:lang w:val="es-ES"/>
+        </w:rPr>
+        <w:t xml:space="preserve">Felicítelo si la hora de llegada es </w:t>
+      </w:r>
+      <w:r>
+        <w:rPr>
+          <w:lang w:val="es-ES"/>
+        </w:rPr>
+        <w:t>antes de la media noche</w:t>
+      </w:r>
+      <w:r>
+        <w:rPr>
+          <w:lang w:val="es-ES"/>
+        </w:rPr>
+        <w:t xml:space="preserve"> (</w:t>
+      </w:r>
+      <w:r>
+        <w:rPr>
+          <w:lang w:val="es-ES"/>
+        </w:rPr>
+        <w:t>las 00 horas</w:t>
+      </w:r>
+      <w:r>
+        <w:rPr>
+          <w:lang w:val="es-ES"/>
+        </w:rPr>
+        <w:t>)</w:t>
+      </w:r>
+      <w:r>
+        <w:rPr>
+          <w:lang w:val="es-ES"/>
+        </w:rPr>
+        <w:t>.</w:t>
+      </w:r>
+    </w:p>
+    <w:p>
+      <w:pPr>
+        <w:pStyle w:val="ListParagraph"/>
+        <w:numPr>
+          <w:ilvl w:val="1"/>
+          <w:numId w:val="1"/>
+        </w:numPr>
+        <w:jc w:val="both"/>
+        <w:rPr>
+          <w:lang w:val="es-ES"/>
+        </w:rPr>
+      </w:pPr>
+      <w:r>
+        <w:rPr>
+          <w:lang w:val="es-ES"/>
+        </w:rPr>
+        <w:t>S</w:t>
+      </w:r>
+      <w:r>
+        <w:rPr>
+          <w:lang w:val="es-ES"/>
+        </w:rPr>
+        <w:t xml:space="preserve">i la hora de ingreso </w:t>
+      </w:r>
+      <w:r>
+        <w:rPr>
+          <w:lang w:val="es-ES"/>
+        </w:rPr>
+        <w:t>es mayor a la media noche (00 horas)</w:t>
+      </w:r>
+      <w:r>
+        <w:rPr>
+          <w:lang w:val="es-ES"/>
+        </w:rPr>
+        <w:t xml:space="preserve"> y </w:t>
+      </w:r>
+      <w:r>
+        <w:rPr>
+          <w:lang w:val="es-ES"/>
+        </w:rPr>
+        <w:t xml:space="preserve">máximo las </w:t>
+      </w:r>
+      <w:r>
+        <w:rPr>
+          <w:lang w:val="es-ES"/>
+        </w:rPr>
+        <w:t>3 de la mañana y es la primera vez que pasa</w:t>
+      </w:r>
+      <w:r>
+        <w:rPr>
+          <w:lang w:val="es-ES"/>
+        </w:rPr>
+        <w:t>,</w:t>
+      </w:r>
+      <w:r>
+        <w:rPr>
+          <w:lang w:val="es-ES"/>
+        </w:rPr>
+        <w:t xml:space="preserve"> </w:t>
+      </w:r>
+      <w:r>
+        <w:rPr>
+          <w:lang w:val="es-ES"/>
+        </w:rPr>
+        <w:t>r</w:t>
+      </w:r>
+      <w:r>
+        <w:rPr>
+          <w:lang w:val="es-ES"/>
+        </w:rPr>
+        <w:t>egáñelo</w:t>
+      </w:r>
+      <w:r>
+        <w:rPr>
+          <w:lang w:val="es-ES"/>
+        </w:rPr>
+        <w:t>. S</w:t>
+      </w:r>
+      <w:r>
+        <w:rPr>
+          <w:lang w:val="es-ES"/>
+        </w:rPr>
+        <w:t xml:space="preserve">i es la segunda vez que pasa castíguelo por una semana, y si lleva más de dos veces castíguelo por un mes. </w:t>
+      </w:r>
+    </w:p>
+    <w:p>
+      <w:pPr>
+        <w:pStyle w:val="ListParagraph"/>
+        <w:numPr>
+          <w:ilvl w:val="1"/>
+          <w:numId w:val="1"/>
+        </w:numPr>
+        <w:rPr>
+          <w:lang w:val="es-ES"/>
+        </w:rPr>
+      </w:pPr>
+      <w:r>
+        <w:rPr>
+          <w:lang w:val="es-ES"/>
+        </w:rPr>
+        <w:t xml:space="preserve">Si la hora de ingreso </w:t>
+      </w:r>
+      <w:r>
+        <w:rPr>
+          <w:lang w:val="es-ES"/>
+        </w:rPr>
+        <w:t>es luego de las 3 de la mañana</w:t>
+      </w:r>
+      <w:r>
+        <w:rPr>
+          <w:lang w:val="es-ES"/>
+        </w:rPr>
+        <w:t xml:space="preserve"> y</w:t>
+      </w:r>
+      <w:r>
+        <w:rPr>
+          <w:lang w:val="es-ES"/>
+        </w:rPr>
+        <w:t xml:space="preserve"> máximo hasta las</w:t>
+      </w:r>
+      <w:r>
+        <w:rPr>
+          <w:lang w:val="es-ES"/>
+        </w:rPr>
+        <w:t xml:space="preserve"> 6 de la mañana castíguelo por una semana, sin importar cuantas veces ha pasado. </w:t>
+      </w:r>
+    </w:p>
+    <w:p>
+      <w:pPr>
+        <w:pStyle w:val="ListParagraph"/>
+        <w:numPr>
+          <w:ilvl w:val="1"/>
+          <w:numId w:val="1"/>
+        </w:numPr>
+        <w:rPr>
+          <w:lang w:val="es-ES"/>
+        </w:rPr>
+      </w:pPr>
+      <w:r>
+        <w:rPr>
+          <w:lang w:val="es-ES"/>
+        </w:rPr>
+        <w:t xml:space="preserve">Al final diga cuántas veces llegó a tiempo. Además, si llegó a tiempo al menos cuatro veces entonces indíquele que tiene permiso para irse para una finca con los amigos todo el fin de semana </w:t>
+      </w:r>
+      <w:r>
+        <w:rPr>
+          <w:lang w:val="es-ES"/>
+        </w:rPr>
+        <w:sym w:font="Wingdings" w:char="F04A"/>
+      </w:r>
+      <w:r>
+        <w:rPr>
+          <w:lang w:val="es-ES"/>
+        </w:rPr>
+        <w:t xml:space="preserve">. </w:t>
+      </w:r>
+      <w:r>
+        <w:rPr>
+          <w:lang w:val="es-ES"/>
+        </w:rPr>
+        <w:t>P</w:t>
+      </w:r>
+      <w:r>
+        <w:rPr>
+          <w:lang w:val="es-ES"/>
+        </w:rPr>
+        <w:t xml:space="preserve">or cada hijo </w:t>
+      </w:r>
+      <w:r>
+        <w:rPr>
+          <w:lang w:val="es-ES"/>
+        </w:rPr>
+        <w:t xml:space="preserve">además indique </w:t>
+      </w:r>
+      <w:r>
+        <w:rPr>
+          <w:lang w:val="es-ES"/>
+        </w:rPr>
+        <w:t>qué día fue el día que llegó más tarde y qué día fue el día que llegó más temprano. Por ejemplo, si el día 1 llegó a las 11, el día 2 a las 14, el día 3 a las 15, el día 4 a las 16 y el día 5 a las 10 el día que llegó más tarde fue el día 4 y el día que llegó más temprano fue el día 5.</w:t>
+      </w:r>
+    </w:p>
+    <w:p>
+      <w:pPr>
+        <w:pStyle w:val="ListParagraph"/>
+        <w:rPr>
+          <w:b/>
+          <w:bCs/>
+          <w:lang w:val="es-419"/>
+        </w:rPr>
+      </w:pPr>
+      <w:bookmarkStart w:id="0" w:name="_GoBack"/>
+      <w:bookmarkEnd w:id="0"/>
+      <w:r>
+        <w:rPr>
+          <w:lang w:val="es-ES"/>
+        </w:rPr>
+        <w:t xml:space="preserve">Resuma los datos mostrando: </w:t>
+      </w:r>
+      <w:r>
+        <w:rPr>
+          <w:lang w:val="es-ES"/>
+        </w:rPr>
+        <w:t xml:space="preserve">cuántos de </w:t>
+      </w:r>
+      <w:r>
+        <w:rPr>
+          <w:lang w:val="es-ES"/>
+        </w:rPr>
+        <w:t xml:space="preserve">los </w:t>
+      </w:r>
+      <w:r>
+        <w:rPr>
+          <w:lang w:val="es-ES"/>
+        </w:rPr>
+        <w:t>sus hijos tienen derecho a irse para una finca</w:t>
+      </w:r>
+      <w:r>
+        <w:rPr>
+          <w:lang w:val="es-ES"/>
+        </w:rPr>
+        <w:t xml:space="preserve"> e i</w:t>
+      </w:r>
+      <w:r>
+        <w:t xml:space="preserve">ndique cuál de todos los hijos fue el que llegó más temprano. Si existe más de uno, solo imprima un caso. </w:t>
       </w:r>
     </w:p>
     <w:p/>
@@ -128,22 +519,248 @@
 <file path=word/numbering.xml><?xml version="1.0" encoding="utf-8"?>
 <w:numbering xmlns:wpc="http://schemas.microsoft.com/office/word/2010/wordprocessingCanvas" xmlns:cx="http://schemas.microsoft.com/office/drawing/2014/chartex" xmlns:cx1="http://schemas.microsoft.com/office/drawing/2015/9/8/chartex" xmlns:cx2="http://schemas.microsoft.com/office/drawing/2015/10/21/chartex" xmlns:cx3="http://schemas.microsoft.com/office/drawing/2016/5/9/chartex" xmlns:cx4="http://schemas.microsoft.com/office/drawing/2016/5/10/chartex" xmlns:cx5="http://schemas.microsoft.com/office/drawing/2016/5/11/chartex" xmlns:cx6="http://schemas.microsoft.com/office/drawing/2016/5/12/chartex" xmlns:cx7="http://schemas.microsoft.com/office/drawing/2016/5/13/chartex" xmlns:cx8="http://schemas.microsoft.com/office/drawing/2016/5/14/chartex" xmlns:mc="http://schemas.openxmlformats.org/markup-compatibility/2006" xmlns:aink="http://schemas.microsoft.com/office/drawing/2016/ink" xmlns:am3d="http://schemas.microsoft.com/office/drawing/2017/model3d" xmlns:o="urn:schemas-microsoft-com:office:office" xmlns:r="http://schemas.openxmlformats.org/officeDocument/2006/relationships" xmlns:m="http://schemas.openxmlformats.org/officeDocument/2006/math" xmlns:v="urn:schemas-microsoft-com:vml" xmlns:wp14="http://schemas.microsoft.com/office/word/2010/wordprocessingDrawing" xmlns:wp="http://schemas.openxmlformats.org/drawingml/2006/wordprocessingDrawing" xmlns:w10="urn:schemas-microsoft-com:office:word" xmlns:w="http://schemas.openxmlformats.org/wordprocessingml/2006/main" xmlns:w14="http://schemas.microsoft.com/office/word/2010/wordml" xmlns:w15="http://schemas.microsoft.com/office/word/2012/wordml" xmlns:w16cid="http://schemas.microsoft.com/office/word/2016/wordml/cid" xmlns:w16se="http://schemas.microsoft.com/office/word/2015/wordml/symex" xmlns:wpg="http://schemas.microsoft.com/office/word/2010/wordprocessingGroup" xmlns:wpi="http://schemas.microsoft.com/office/word/2010/wordprocessingInk" xmlns:wne="http://schemas.microsoft.com/office/word/2006/wordml" xmlns:wps="http://schemas.microsoft.com/office/word/2010/wordprocessingShape" mc:Ignorable="w14 w15 w16se w16cid wp14">
   <w:abstractNum w:abstractNumId="0" w15:restartNumberingAfterBreak="0">
+    <w:nsid w:val="35EA1E73"/>
+    <w:multiLevelType w:val="hybridMultilevel"/>
+    <w:tmpl w:val="CBA88496"/>
+    <w:lvl w:ilvl="0" w:tplc="240A0001">
+      <w:start w:val="1"/>
+      <w:numFmt w:val="bullet"/>
+      <w:lvlText w:val=""/>
+      <w:lvlJc w:val="left"/>
+      <w:pPr>
+        <w:ind w:left="1068" w:hanging="360"/>
+      </w:pPr>
+      <w:rPr>
+        <w:rFonts w:ascii="Symbol" w:hAnsi="Symbol" w:hint="default"/>
+      </w:rPr>
+    </w:lvl>
+    <w:lvl w:ilvl="1" w:tplc="240A0003" w:tentative="1">
+      <w:start w:val="1"/>
+      <w:numFmt w:val="bullet"/>
+      <w:lvlText w:val="o"/>
+      <w:lvlJc w:val="left"/>
+      <w:pPr>
+        <w:ind w:left="1788" w:hanging="360"/>
+      </w:pPr>
+      <w:rPr>
+        <w:rFonts w:ascii="Courier New" w:hAnsi="Courier New" w:cs="Courier New" w:hint="default"/>
+      </w:rPr>
+    </w:lvl>
+    <w:lvl w:ilvl="2" w:tplc="240A0005" w:tentative="1">
+      <w:start w:val="1"/>
+      <w:numFmt w:val="bullet"/>
+      <w:lvlText w:val=""/>
+      <w:lvlJc w:val="left"/>
+      <w:pPr>
+        <w:ind w:left="2508" w:hanging="360"/>
+      </w:pPr>
+      <w:rPr>
+        <w:rFonts w:ascii="Wingdings" w:hAnsi="Wingdings" w:hint="default"/>
+      </w:rPr>
+    </w:lvl>
+    <w:lvl w:ilvl="3" w:tplc="240A0001" w:tentative="1">
+      <w:start w:val="1"/>
+      <w:numFmt w:val="bullet"/>
+      <w:lvlText w:val=""/>
+      <w:lvlJc w:val="left"/>
+      <w:pPr>
+        <w:ind w:left="3228" w:hanging="360"/>
+      </w:pPr>
+      <w:rPr>
+        <w:rFonts w:ascii="Symbol" w:hAnsi="Symbol" w:hint="default"/>
+      </w:rPr>
+    </w:lvl>
+    <w:lvl w:ilvl="4" w:tplc="240A0003" w:tentative="1">
+      <w:start w:val="1"/>
+      <w:numFmt w:val="bullet"/>
+      <w:lvlText w:val="o"/>
+      <w:lvlJc w:val="left"/>
+      <w:pPr>
+        <w:ind w:left="3948" w:hanging="360"/>
+      </w:pPr>
+      <w:rPr>
+        <w:rFonts w:ascii="Courier New" w:hAnsi="Courier New" w:cs="Courier New" w:hint="default"/>
+      </w:rPr>
+    </w:lvl>
+    <w:lvl w:ilvl="5" w:tplc="240A0005" w:tentative="1">
+      <w:start w:val="1"/>
+      <w:numFmt w:val="bullet"/>
+      <w:lvlText w:val=""/>
+      <w:lvlJc w:val="left"/>
+      <w:pPr>
+        <w:ind w:left="4668" w:hanging="360"/>
+      </w:pPr>
+      <w:rPr>
+        <w:rFonts w:ascii="Wingdings" w:hAnsi="Wingdings" w:hint="default"/>
+      </w:rPr>
+    </w:lvl>
+    <w:lvl w:ilvl="6" w:tplc="240A0001" w:tentative="1">
+      <w:start w:val="1"/>
+      <w:numFmt w:val="bullet"/>
+      <w:lvlText w:val=""/>
+      <w:lvlJc w:val="left"/>
+      <w:pPr>
+        <w:ind w:left="5388" w:hanging="360"/>
+      </w:pPr>
+      <w:rPr>
+        <w:rFonts w:ascii="Symbol" w:hAnsi="Symbol" w:hint="default"/>
+      </w:rPr>
+    </w:lvl>
+    <w:lvl w:ilvl="7" w:tplc="240A0003" w:tentative="1">
+      <w:start w:val="1"/>
+      <w:numFmt w:val="bullet"/>
+      <w:lvlText w:val="o"/>
+      <w:lvlJc w:val="left"/>
+      <w:pPr>
+        <w:ind w:left="6108" w:hanging="360"/>
+      </w:pPr>
+      <w:rPr>
+        <w:rFonts w:ascii="Courier New" w:hAnsi="Courier New" w:cs="Courier New" w:hint="default"/>
+      </w:rPr>
+    </w:lvl>
+    <w:lvl w:ilvl="8" w:tplc="240A0005" w:tentative="1">
+      <w:start w:val="1"/>
+      <w:numFmt w:val="bullet"/>
+      <w:lvlText w:val=""/>
+      <w:lvlJc w:val="left"/>
+      <w:pPr>
+        <w:ind w:left="6828" w:hanging="360"/>
+      </w:pPr>
+      <w:rPr>
+        <w:rFonts w:ascii="Wingdings" w:hAnsi="Wingdings" w:hint="default"/>
+      </w:rPr>
+    </w:lvl>
+  </w:abstractNum>
+  <w:abstractNum w:abstractNumId="1" w15:restartNumberingAfterBreak="0">
+    <w:nsid w:val="6CBF2E0A"/>
+    <w:multiLevelType w:val="hybridMultilevel"/>
+    <w:tmpl w:val="D6A8754A"/>
+    <w:lvl w:ilvl="0" w:tplc="240A0001">
+      <w:start w:val="1"/>
+      <w:numFmt w:val="bullet"/>
+      <w:lvlText w:val=""/>
+      <w:lvlJc w:val="left"/>
+      <w:pPr>
+        <w:ind w:left="720" w:hanging="360"/>
+      </w:pPr>
+      <w:rPr>
+        <w:rFonts w:ascii="Symbol" w:hAnsi="Symbol" w:hint="default"/>
+      </w:rPr>
+    </w:lvl>
+    <w:lvl w:ilvl="1" w:tplc="240A0003">
+      <w:start w:val="1"/>
+      <w:numFmt w:val="bullet"/>
+      <w:lvlText w:val="o"/>
+      <w:lvlJc w:val="left"/>
+      <w:pPr>
+        <w:ind w:left="1440" w:hanging="360"/>
+      </w:pPr>
+      <w:rPr>
+        <w:rFonts w:ascii="Courier New" w:hAnsi="Courier New" w:cs="Courier New" w:hint="default"/>
+      </w:rPr>
+    </w:lvl>
+    <w:lvl w:ilvl="2" w:tplc="240A0005" w:tentative="1">
+      <w:start w:val="1"/>
+      <w:numFmt w:val="bullet"/>
+      <w:lvlText w:val=""/>
+      <w:lvlJc w:val="left"/>
+      <w:pPr>
+        <w:ind w:left="2160" w:hanging="360"/>
+      </w:pPr>
+      <w:rPr>
+        <w:rFonts w:ascii="Wingdings" w:hAnsi="Wingdings" w:hint="default"/>
+      </w:rPr>
+    </w:lvl>
+    <w:lvl w:ilvl="3" w:tplc="240A0001" w:tentative="1">
+      <w:start w:val="1"/>
+      <w:numFmt w:val="bullet"/>
+      <w:lvlText w:val=""/>
+      <w:lvlJc w:val="left"/>
+      <w:pPr>
+        <w:ind w:left="2880" w:hanging="360"/>
+      </w:pPr>
+      <w:rPr>
+        <w:rFonts w:ascii="Symbol" w:hAnsi="Symbol" w:hint="default"/>
+      </w:rPr>
+    </w:lvl>
+    <w:lvl w:ilvl="4" w:tplc="240A0003" w:tentative="1">
+      <w:start w:val="1"/>
+      <w:numFmt w:val="bullet"/>
+      <w:lvlText w:val="o"/>
+      <w:lvlJc w:val="left"/>
+      <w:pPr>
+        <w:ind w:left="3600" w:hanging="360"/>
+      </w:pPr>
+      <w:rPr>
+        <w:rFonts w:ascii="Courier New" w:hAnsi="Courier New" w:cs="Courier New" w:hint="default"/>
+      </w:rPr>
+    </w:lvl>
+    <w:lvl w:ilvl="5" w:tplc="240A0005" w:tentative="1">
+      <w:start w:val="1"/>
+      <w:numFmt w:val="bullet"/>
+      <w:lvlText w:val=""/>
+      <w:lvlJc w:val="left"/>
+      <w:pPr>
+        <w:ind w:left="4320" w:hanging="360"/>
+      </w:pPr>
+      <w:rPr>
+        <w:rFonts w:ascii="Wingdings" w:hAnsi="Wingdings" w:hint="default"/>
+      </w:rPr>
+    </w:lvl>
+    <w:lvl w:ilvl="6" w:tplc="240A0001" w:tentative="1">
+      <w:start w:val="1"/>
+      <w:numFmt w:val="bullet"/>
+      <w:lvlText w:val=""/>
+      <w:lvlJc w:val="left"/>
+      <w:pPr>
+        <w:ind w:left="5040" w:hanging="360"/>
+      </w:pPr>
+      <w:rPr>
+        <w:rFonts w:ascii="Symbol" w:hAnsi="Symbol" w:hint="default"/>
+      </w:rPr>
+    </w:lvl>
+    <w:lvl w:ilvl="7" w:tplc="240A0003" w:tentative="1">
+      <w:start w:val="1"/>
+      <w:numFmt w:val="bullet"/>
+      <w:lvlText w:val="o"/>
+      <w:lvlJc w:val="left"/>
+      <w:pPr>
+        <w:ind w:left="5760" w:hanging="360"/>
+      </w:pPr>
+      <w:rPr>
+        <w:rFonts w:ascii="Courier New" w:hAnsi="Courier New" w:cs="Courier New" w:hint="default"/>
+      </w:rPr>
+    </w:lvl>
+    <w:lvl w:ilvl="8" w:tplc="240A0005" w:tentative="1">
+      <w:start w:val="1"/>
+      <w:numFmt w:val="bullet"/>
+      <w:lvlText w:val=""/>
+      <w:lvlJc w:val="left"/>
+      <w:pPr>
+        <w:ind w:left="6480" w:hanging="360"/>
+      </w:pPr>
+      <w:rPr>
+        <w:rFonts w:ascii="Wingdings" w:hAnsi="Wingdings" w:hint="default"/>
+      </w:rPr>
+    </w:lvl>
+  </w:abstractNum>
+  <w:abstractNum w:abstractNumId="2" w15:restartNumberingAfterBreak="0">
     <w:nsid w:val="6F5848A7"/>
     <w:multiLevelType w:val="hybridMultilevel"/>
-    <w:tmpl w:val="E9B2EA58"/>
-    <w:lvl w:ilvl="0" w:tplc="240A0001">
-      <w:start w:val="1"/>
-      <w:numFmt w:val="bullet"/>
-      <w:lvlText w:val=""/>
+    <w:tmpl w:val="3482E406"/>
+    <w:lvl w:ilvl="0" w:tplc="7A5E026A">
+      <w:start w:val="1"/>
+      <w:numFmt w:val="decimal"/>
+      <w:lvlText w:val="%1."/>
       <w:lvlJc w:val="left"/>
       <w:pPr>
         <w:ind w:left="720" w:hanging="360"/>
       </w:pPr>
       <w:rPr>
-        <w:rFonts w:ascii="Symbol" w:hAnsi="Symbol" w:hint="default"/>
-      </w:rPr>
-    </w:lvl>
-    <w:lvl w:ilvl="1" w:tplc="240A0003" w:tentative="1">
+        <w:rFonts w:asciiTheme="minorHAnsi" w:eastAsiaTheme="minorHAnsi" w:hAnsiTheme="minorHAnsi" w:cstheme="minorBidi"/>
+      </w:rPr>
+    </w:lvl>
+    <w:lvl w:ilvl="1" w:tplc="240A0003">
       <w:start w:val="1"/>
       <w:numFmt w:val="bullet"/>
       <w:lvlText w:val="o"/>
@@ -241,6 +858,12 @@
     </w:lvl>
   </w:abstractNum>
   <w:num w:numId="1">
+    <w:abstractNumId w:val="2"/>
+  </w:num>
+  <w:num w:numId="2">
+    <w:abstractNumId w:val="1"/>
+  </w:num>
+  <w:num w:numId="3">
     <w:abstractNumId w:val="0"/>
   </w:num>
 </w:numbering>
@@ -369,6 +992,7 @@
     <w:lsdException w:name="HTML Sample" w:semiHidden="1" w:unhideWhenUsed="1"/>
     <w:lsdException w:name="HTML Typewriter" w:semiHidden="1" w:unhideWhenUsed="1"/>
     <w:lsdException w:name="HTML Variable" w:semiHidden="1" w:unhideWhenUsed="1"/>
+    <w:lsdException w:name="Normal Table" w:semiHidden="1" w:unhideWhenUsed="1"/>
     <w:lsdException w:name="annotation subject" w:semiHidden="1" w:unhideWhenUsed="1"/>
     <w:lsdException w:name="No List" w:semiHidden="1" w:unhideWhenUsed="1"/>
     <w:lsdException w:name="Outline List 1" w:semiHidden="1" w:unhideWhenUsed="1"/>
@@ -411,8 +1035,11 @@
     <w:lsdException w:name="Table Contemporary" w:semiHidden="1" w:unhideWhenUsed="1"/>
     <w:lsdException w:name="Table Elegant" w:semiHidden="1" w:unhideWhenUsed="1"/>
     <w:lsdException w:name="Table Professional" w:semiHidden="1" w:unhideWhenUsed="1"/>
+    <w:lsdException w:name="Table Subtle 1" w:semiHidden="1" w:unhideWhenUsed="1"/>
     <w:lsdException w:name="Table Subtle 2" w:semiHidden="1" w:unhideWhenUsed="1"/>
     <w:lsdException w:name="Table Web 1" w:semiHidden="1" w:unhideWhenUsed="1"/>
+    <w:lsdException w:name="Table Web 2" w:semiHidden="1" w:unhideWhenUsed="1"/>
+    <w:lsdException w:name="Table Web 3" w:semiHidden="1" w:unhideWhenUsed="1"/>
     <w:lsdException w:name="Balloon Text" w:semiHidden="1" w:unhideWhenUsed="1"/>
     <w:lsdException w:name="Table Grid" w:uiPriority="39"/>
     <w:lsdException w:name="Table Theme" w:semiHidden="1" w:unhideWhenUsed="1"/>

</xml_diff>